<commit_message>
drawingML export: zero rotation shouldn't alter the shape position
I'm not exactly sure why existing code didn't do this implicitly, but at
least this improves the situation.

Change-Id: Id2bb169c513827b7ef48640dc88fad90a83d2bee
</commit_message>
<xml_diff>
--- a/sw/qa/extras/ooxmlexport/data/dml-textshape.docx
+++ b/sw/qa/extras/ooxmlexport/data/dml-textshape.docx
@@ -41,6 +41,68 @@
                         <w:szCs w:val="16"/>
                       </w:rPr>
                       <w:t>Hardware</w:t>
+                    </w:r>
+                  </w:p>
+                </w:txbxContent>
+              </v:textbox>
+            </v:rect>
+            <v:shapetype id="_x0000_t34" coordsize="21600,21600" o:spt="34" o:oned="t" adj="10800" path="m,l@0,0@0,21600,21600,21600e" filled="f">
+              <v:stroke joinstyle="miter"/>
+              <v:formulas>
+                <v:f eqn="val #0"/>
+              </v:formulas>
+              <v:path arrowok="t" fillok="f" o:connecttype="none"/>
+              <v:handles>
+                <v:h position="#0,center"/>
+              </v:handles>
+              <o:lock v:ext="edit" shapetype="t"/>
+            </v:shapetype>
+            <v:rect id="_x0000_s1037" style="position:absolute;left:6823;top:258;width:2095;height:332">
+              <v:textbox>
+                <w:txbxContent>
+                  <w:p>
+                    <w:pPr>
+                      <w:jc w:val="center"/>
+                      <w:rPr>
+                        <w:rFonts w:ascii="Arial" w:hAnsi="Arial" w:cs="Arial"/>
+                        <w:sz w:val="16"/>
+                        <w:szCs w:val="16"/>
+                      </w:rPr>
+                    </w:pPr>
+                    <w:r>
+                      <w:rPr>
+                        <w:rFonts w:ascii="Arial" w:hAnsi="Arial" w:cs="Arial"/>
+                        <w:sz w:val="16"/>
+                        <w:szCs w:val="16"/>
+                      </w:rPr>
+                      <w:t>MSCAVSS</w:t>
+                    </w:r>
+                  </w:p>
+                </w:txbxContent>
+              </v:textbox>
+            </v:rect>
+            <v:shape id="_x0000_s1047" type="#_x0000_t34" style="position:absolute;left:4953;top:424;width:1870;height:917;rotation:180;flip:y" o:connectortype="elbow" adj=",254405,-84343">
+              <v:stroke startarrow="block" endarrow="block"/>
+            </v:shape>
+            <v:rect id="_x0000_s1049" style="position:absolute;left:2859;top:1161;width:2094;height:358">
+              <v:textbox>
+                <w:txbxContent>
+                  <w:p>
+                    <w:pPr>
+                      <w:jc w:val="center"/>
+                      <w:rPr>
+                        <w:rFonts w:ascii="Arial" w:hAnsi="Arial" w:cs="Arial"/>
+                        <w:sz w:val="16"/>
+                        <w:szCs w:val="16"/>
+                      </w:rPr>
+                    </w:pPr>
+                    <w:r>
+                      <w:rPr>
+                        <w:rFonts w:ascii="Arial" w:hAnsi="Arial" w:cs="Arial"/>
+                        <w:sz w:val="16"/>
+                        <w:szCs w:val="16"/>
+                      </w:rPr>
+                      <w:t>App-V Agent</w:t>
                     </w:r>
                   </w:p>
                 </w:txbxContent>

</xml_diff>

<commit_message>
drawingML export: fix position of shape in case rotation is 180 degrees
This is the other case when position shouldn't be adjusted.

Change-Id: I9265bf1c762fd519e3a12e97d767b5d213644e6d
</commit_message>
<xml_diff>
--- a/sw/qa/extras/ooxmlexport/data/dml-textshape.docx
+++ b/sw/qa/extras/ooxmlexport/data/dml-textshape.docx
@@ -108,6 +108,20 @@
                 </w:txbxContent>
               </v:textbox>
             </v:rect>
+            <v:shapetype id="_x0000_t34" coordsize="21600,21600" o:spt="34" o:oned="t" adj="10800" path="m,l@0,0@0,21600,21600,21600e" filled="f">
+              <v:stroke joinstyle="miter"/>
+              <v:formulas>
+                <v:f eqn="val #0"/>
+              </v:formulas>
+              <v:path arrowok="t" fillok="f" o:connecttype="none"/>
+              <v:handles>
+                <v:h position="#0,center"/>
+              </v:handles>
+              <o:lock v:ext="edit" shapetype="t"/>
+            </v:shapetype>
+            <v:shape id="_x0000_s1035" type="#_x0000_t34" style="position:absolute;left:2956;top:291;width:1;height:495;rotation:180" o:connectortype="elbow" adj="-7776000,-486628,77954400">
+              <v:stroke startarrow="block" endarrow="block"/>
+            </v:shape>
           </v:group>
         </w:pict>
       </w:r>

</xml_diff>